<commit_message>
Testing and new methods added
</commit_message>
<xml_diff>
--- a/ACIT2515_Project_Original/Test_Plan.docx
+++ b/ACIT2515_Project_Original/Test_Plan.docx
@@ -132,7 +132,15 @@
           </w:tcPr>
           <w:p>
             <w:r>
-              <w:t>__init__</w:t>
+              <w:t>__</w:t>
+            </w:r>
+            <w:proofErr w:type="spellStart"/>
+            <w:r>
+              <w:t>init</w:t>
+            </w:r>
+            <w:proofErr w:type="spellEnd"/>
+            <w:r>
+              <w:t>__</w:t>
             </w:r>
           </w:p>
         </w:tc>
@@ -179,7 +187,15 @@
           </w:tcPr>
           <w:p>
             <w:r>
-              <w:t>__init__</w:t>
+              <w:t>__</w:t>
+            </w:r>
+            <w:proofErr w:type="spellStart"/>
+            <w:r>
+              <w:t>init</w:t>
+            </w:r>
+            <w:proofErr w:type="spellEnd"/>
+            <w:r>
+              <w:t>__</w:t>
             </w:r>
           </w:p>
         </w:tc>
@@ -216,9 +232,11 @@
             <w:tcW w:w="1843" w:type="dxa"/>
           </w:tcPr>
           <w:p>
+            <w:proofErr w:type="spellStart"/>
             <w:r>
               <w:t>Is_released</w:t>
             </w:r>
+            <w:proofErr w:type="spellEnd"/>
           </w:p>
         </w:tc>
         <w:tc>
@@ -251,9 +269,11 @@
             <w:tcW w:w="1843" w:type="dxa"/>
           </w:tcPr>
           <w:p>
+            <w:proofErr w:type="spellStart"/>
             <w:r>
               <w:t>get_address</w:t>
             </w:r>
+            <w:proofErr w:type="spellEnd"/>
           </w:p>
         </w:tc>
         <w:tc>
@@ -286,9 +306,11 @@
             <w:tcW w:w="1843" w:type="dxa"/>
           </w:tcPr>
           <w:p>
+            <w:proofErr w:type="spellStart"/>
             <w:r>
               <w:t>get_id</w:t>
             </w:r>
+            <w:proofErr w:type="spellEnd"/>
           </w:p>
         </w:tc>
         <w:tc>
@@ -321,9 +343,11 @@
             <w:tcW w:w="1843" w:type="dxa"/>
           </w:tcPr>
           <w:p>
+            <w:proofErr w:type="spellStart"/>
             <w:r>
               <w:t>get_firstName</w:t>
             </w:r>
+            <w:proofErr w:type="spellEnd"/>
           </w:p>
         </w:tc>
         <w:tc>
@@ -332,7 +356,15 @@
           </w:tcPr>
           <w:p>
             <w:r>
-              <w:t>Get the value of firstname attribute of a person object</w:t>
+              <w:t xml:space="preserve">Get the value of </w:t>
+            </w:r>
+            <w:proofErr w:type="spellStart"/>
+            <w:r>
+              <w:t>firstname</w:t>
+            </w:r>
+            <w:proofErr w:type="spellEnd"/>
+            <w:r>
+              <w:t xml:space="preserve"> attribute of a person object</w:t>
             </w:r>
           </w:p>
         </w:tc>
@@ -356,9 +388,11 @@
             <w:tcW w:w="1843" w:type="dxa"/>
           </w:tcPr>
           <w:p>
+            <w:proofErr w:type="spellStart"/>
             <w:r>
               <w:t>get_lastName</w:t>
             </w:r>
+            <w:proofErr w:type="spellEnd"/>
           </w:p>
         </w:tc>
         <w:tc>
@@ -367,7 +401,15 @@
           </w:tcPr>
           <w:p>
             <w:r>
-              <w:t>Get the value of lastname attribute of a person object</w:t>
+              <w:t xml:space="preserve">Get the value of </w:t>
+            </w:r>
+            <w:proofErr w:type="spellStart"/>
+            <w:r>
+              <w:t>lastname</w:t>
+            </w:r>
+            <w:proofErr w:type="spellEnd"/>
+            <w:r>
+              <w:t xml:space="preserve"> attribute of a person object</w:t>
             </w:r>
           </w:p>
         </w:tc>
@@ -391,9 +433,11 @@
             <w:tcW w:w="1843" w:type="dxa"/>
           </w:tcPr>
           <w:p>
+            <w:proofErr w:type="spellStart"/>
             <w:r>
               <w:t>get_day_of_birth</w:t>
             </w:r>
+            <w:proofErr w:type="spellEnd"/>
           </w:p>
         </w:tc>
         <w:tc>
@@ -402,7 +446,15 @@
           </w:tcPr>
           <w:p>
             <w:r>
-              <w:t>Get the value of day_of_birth attribute of a person object</w:t>
+              <w:t xml:space="preserve">Get the value of </w:t>
+            </w:r>
+            <w:proofErr w:type="spellStart"/>
+            <w:r>
+              <w:t>day_of_birth</w:t>
+            </w:r>
+            <w:proofErr w:type="spellEnd"/>
+            <w:r>
+              <w:t xml:space="preserve"> attribute of a person object</w:t>
             </w:r>
           </w:p>
         </w:tc>
@@ -426,9 +478,11 @@
             <w:tcW w:w="1843" w:type="dxa"/>
           </w:tcPr>
           <w:p>
+            <w:proofErr w:type="spellStart"/>
             <w:r>
               <w:t>get_type</w:t>
             </w:r>
+            <w:proofErr w:type="spellEnd"/>
           </w:p>
         </w:tc>
         <w:tc>
@@ -461,14 +515,56 @@
             <w:tcW w:w="1843" w:type="dxa"/>
           </w:tcPr>
           <w:p>
+            <w:proofErr w:type="spellStart"/>
             <w:r>
               <w:t>get_description</w:t>
             </w:r>
+            <w:proofErr w:type="spellEnd"/>
           </w:p>
         </w:tc>
         <w:tc>
           <w:tcPr>
             <w:tcW w:w="6236" w:type="dxa"/>
+          </w:tcPr>
+          <w:p>
+            <w:r>
+              <w:t>Get a raising error since this is an abstract method</w:t>
+            </w:r>
+          </w:p>
+        </w:tc>
+      </w:tr>
+      <w:tr>
+        <w:trPr>
+          <w:trHeight w:val="571"/>
+        </w:trPr>
+        <w:tc>
+          <w:tcPr>
+            <w:tcW w:w="1271" w:type="dxa"/>
+            <w:shd w:val="clear" w:color="auto" w:fill="auto"/>
+          </w:tcPr>
+          <w:p>
+            <w:r>
+              <w:t>190</w:t>
+            </w:r>
+          </w:p>
+        </w:tc>
+        <w:tc>
+          <w:tcPr>
+            <w:tcW w:w="1843" w:type="dxa"/>
+            <w:shd w:val="clear" w:color="auto" w:fill="auto"/>
+          </w:tcPr>
+          <w:p>
+            <w:proofErr w:type="spellStart"/>
+            <w:r>
+              <w:t>to_dict</w:t>
+            </w:r>
+            <w:proofErr w:type="spellEnd"/>
+          </w:p>
+        </w:tc>
+        <w:tc>
+          <w:tcPr>
+            <w:tcW w:w="6236" w:type="dxa"/>
+            <w:shd w:val="clear" w:color="auto" w:fill="auto"/>
           </w:tcPr>
           <w:p>
             <w:r>
@@ -597,7 +693,15 @@
           </w:tcPr>
           <w:p>
             <w:r>
-              <w:t>__init__</w:t>
+              <w:t>__</w:t>
+            </w:r>
+            <w:proofErr w:type="spellStart"/>
+            <w:r>
+              <w:t>init</w:t>
+            </w:r>
+            <w:proofErr w:type="spellEnd"/>
+            <w:r>
+              <w:t>__</w:t>
             </w:r>
           </w:p>
         </w:tc>
@@ -641,7 +745,15 @@
           </w:tcPr>
           <w:p>
             <w:r>
-              <w:t>__init__</w:t>
+              <w:t>__</w:t>
+            </w:r>
+            <w:proofErr w:type="spellStart"/>
+            <w:r>
+              <w:t>init</w:t>
+            </w:r>
+            <w:proofErr w:type="spellEnd"/>
+            <w:r>
+              <w:t>__</w:t>
             </w:r>
           </w:p>
         </w:tc>
@@ -675,9 +787,11 @@
             <w:tcW w:w="1843" w:type="dxa"/>
           </w:tcPr>
           <w:p>
+            <w:proofErr w:type="spellStart"/>
             <w:r>
               <w:t>Is_released</w:t>
             </w:r>
+            <w:proofErr w:type="spellEnd"/>
           </w:p>
         </w:tc>
         <w:tc>
@@ -739,9 +853,11 @@
             <w:tcW w:w="1843" w:type="dxa"/>
           </w:tcPr>
           <w:p>
+            <w:proofErr w:type="spellStart"/>
             <w:r>
               <w:t>Set_bill</w:t>
             </w:r>
+            <w:proofErr w:type="spellEnd"/>
           </w:p>
         </w:tc>
         <w:tc>
@@ -771,9 +887,11 @@
             <w:tcW w:w="1843" w:type="dxa"/>
           </w:tcPr>
           <w:p>
+            <w:proofErr w:type="spellStart"/>
             <w:r>
               <w:t>get_type</w:t>
             </w:r>
+            <w:proofErr w:type="spellEnd"/>
           </w:p>
         </w:tc>
         <w:tc>
@@ -803,9 +921,11 @@
             <w:tcW w:w="1843" w:type="dxa"/>
           </w:tcPr>
           <w:p>
+            <w:proofErr w:type="spellStart"/>
             <w:r>
               <w:t>get_description</w:t>
             </w:r>
+            <w:proofErr w:type="spellEnd"/>
           </w:p>
         </w:tc>
         <w:tc>
@@ -842,12 +962,14 @@
             <w:tcW w:w="1843" w:type="dxa"/>
           </w:tcPr>
           <w:p>
+            <w:proofErr w:type="spellStart"/>
             <w:r>
               <w:t>get_</w:t>
             </w:r>
             <w:r>
               <w:t>room_num</w:t>
             </w:r>
+            <w:proofErr w:type="spellEnd"/>
           </w:p>
         </w:tc>
         <w:tc>
@@ -871,8 +993,10 @@
         <w:tc>
           <w:tcPr>
             <w:tcW w:w="1271" w:type="dxa"/>
-          </w:tcPr>
-          <w:p>
+            <w:shd w:val="clear" w:color="auto" w:fill="auto"/>
+          </w:tcPr>
+          <w:p>
+            <w:bookmarkStart w:id="0" w:name="_Hlk35306568"/>
             <w:r>
               <w:t>170</w:t>
             </w:r>
@@ -881,43 +1005,30 @@
         <w:tc>
           <w:tcPr>
             <w:tcW w:w="1843" w:type="dxa"/>
-          </w:tcPr>
-          <w:p>
-            <w:r>
-              <w:t>get_</w:t>
-            </w:r>
-            <w:r>
-              <w:t>bill</w:t>
-            </w:r>
-            <w:r>
-              <w:t>_amount</w:t>
-            </w:r>
+            <w:shd w:val="clear" w:color="auto" w:fill="auto"/>
+          </w:tcPr>
+          <w:p>
+            <w:proofErr w:type="spellStart"/>
+            <w:r>
+              <w:t>to_dict</w:t>
+            </w:r>
+            <w:proofErr w:type="spellEnd"/>
           </w:p>
         </w:tc>
         <w:tc>
           <w:tcPr>
             <w:tcW w:w="6236" w:type="dxa"/>
-          </w:tcPr>
-          <w:p>
-            <w:r>
-              <w:t xml:space="preserve">Test if </w:t>
-            </w:r>
-            <w:r>
-              <w:t>the bill amount</w:t>
-            </w:r>
-            <w:r>
-              <w:t xml:space="preserve"> of </w:t>
-            </w:r>
-            <w:r>
-              <w:t>a patient</w:t>
-            </w:r>
-            <w:r>
-              <w:t xml:space="preserve"> will be returned</w:t>
+            <w:shd w:val="clear" w:color="auto" w:fill="auto"/>
+          </w:tcPr>
+          <w:p>
+            <w:r>
+              <w:t xml:space="preserve">Test to get the dictionary as json format </w:t>
             </w:r>
           </w:p>
           <w:p/>
         </w:tc>
       </w:tr>
+      <w:bookmarkEnd w:id="0"/>
     </w:tbl>
     <w:p/>
     <w:p/>
@@ -958,6 +1069,7 @@
                 <w:bCs/>
                 <w:color w:val="FFFFFF" w:themeColor="background1"/>
               </w:rPr>
+              <w:lastRenderedPageBreak/>
               <w:t xml:space="preserve">Test Plan - </w:t>
             </w:r>
             <w:r>
@@ -974,7 +1086,7 @@
       <w:tr>
         <w:tc>
           <w:tcPr>
-            <w:tcW w:w="1271" w:type="dxa"/>
+            <w:tcW w:w="1245" w:type="dxa"/>
           </w:tcPr>
           <w:p>
             <w:pPr>
@@ -991,7 +1103,7 @@
         </w:tc>
         <w:tc>
           <w:tcPr>
-            <w:tcW w:w="1843" w:type="dxa"/>
+            <w:tcW w:w="2085" w:type="dxa"/>
           </w:tcPr>
           <w:p>
             <w:pPr>
@@ -1008,7 +1120,7 @@
         </w:tc>
         <w:tc>
           <w:tcPr>
-            <w:tcW w:w="6236" w:type="dxa"/>
+            <w:tcW w:w="6020" w:type="dxa"/>
           </w:tcPr>
           <w:p>
             <w:pPr>
@@ -1027,28 +1139,35 @@
       <w:tr>
         <w:tc>
           <w:tcPr>
-            <w:tcW w:w="1271" w:type="dxa"/>
-          </w:tcPr>
-          <w:p>
-            <w:r>
-              <w:lastRenderedPageBreak/>
+            <w:tcW w:w="1245" w:type="dxa"/>
+          </w:tcPr>
+          <w:p>
+            <w:r>
               <w:t>100A</w:t>
             </w:r>
           </w:p>
         </w:tc>
         <w:tc>
           <w:tcPr>
-            <w:tcW w:w="1843" w:type="dxa"/>
-          </w:tcPr>
-          <w:p>
-            <w:r>
-              <w:t>__init__</w:t>
-            </w:r>
-          </w:p>
-        </w:tc>
-        <w:tc>
-          <w:tcPr>
-            <w:tcW w:w="6236" w:type="dxa"/>
+            <w:tcW w:w="2085" w:type="dxa"/>
+          </w:tcPr>
+          <w:p>
+            <w:r>
+              <w:t>__</w:t>
+            </w:r>
+            <w:proofErr w:type="spellStart"/>
+            <w:r>
+              <w:t>init</w:t>
+            </w:r>
+            <w:proofErr w:type="spellEnd"/>
+            <w:r>
+              <w:t>__</w:t>
+            </w:r>
+          </w:p>
+        </w:tc>
+        <w:tc>
+          <w:tcPr>
+            <w:tcW w:w="6020" w:type="dxa"/>
           </w:tcPr>
           <w:p>
             <w:r>
@@ -1072,7 +1191,7 @@
       <w:tr>
         <w:tc>
           <w:tcPr>
-            <w:tcW w:w="1271" w:type="dxa"/>
+            <w:tcW w:w="1245" w:type="dxa"/>
           </w:tcPr>
           <w:p>
             <w:r>
@@ -1082,17 +1201,25 @@
         </w:tc>
         <w:tc>
           <w:tcPr>
-            <w:tcW w:w="1843" w:type="dxa"/>
-          </w:tcPr>
-          <w:p>
-            <w:r>
-              <w:t>__init__</w:t>
-            </w:r>
-          </w:p>
-        </w:tc>
-        <w:tc>
-          <w:tcPr>
-            <w:tcW w:w="6236" w:type="dxa"/>
+            <w:tcW w:w="2085" w:type="dxa"/>
+          </w:tcPr>
+          <w:p>
+            <w:r>
+              <w:t>__</w:t>
+            </w:r>
+            <w:proofErr w:type="spellStart"/>
+            <w:r>
+              <w:t>init</w:t>
+            </w:r>
+            <w:proofErr w:type="spellEnd"/>
+            <w:r>
+              <w:t>__</w:t>
+            </w:r>
+          </w:p>
+        </w:tc>
+        <w:tc>
+          <w:tcPr>
+            <w:tcW w:w="6020" w:type="dxa"/>
           </w:tcPr>
           <w:p>
             <w:r>
@@ -1110,7 +1237,7 @@
         </w:trPr>
         <w:tc>
           <w:tcPr>
-            <w:tcW w:w="1271" w:type="dxa"/>
+            <w:tcW w:w="1245" w:type="dxa"/>
           </w:tcPr>
           <w:p>
             <w:r>
@@ -1120,17 +1247,19 @@
         </w:tc>
         <w:tc>
           <w:tcPr>
-            <w:tcW w:w="1843" w:type="dxa"/>
-          </w:tcPr>
-          <w:p>
+            <w:tcW w:w="2085" w:type="dxa"/>
+          </w:tcPr>
+          <w:p>
+            <w:proofErr w:type="spellStart"/>
             <w:r>
               <w:t>Is_released</w:t>
             </w:r>
-          </w:p>
-        </w:tc>
-        <w:tc>
-          <w:tcPr>
-            <w:tcW w:w="6236" w:type="dxa"/>
+            <w:proofErr w:type="spellEnd"/>
+          </w:p>
+        </w:tc>
+        <w:tc>
+          <w:tcPr>
+            <w:tcW w:w="6020" w:type="dxa"/>
           </w:tcPr>
           <w:p>
             <w:r>
@@ -1142,7 +1271,7 @@
       <w:tr>
         <w:tc>
           <w:tcPr>
-            <w:tcW w:w="1271" w:type="dxa"/>
+            <w:tcW w:w="1245" w:type="dxa"/>
           </w:tcPr>
           <w:p>
             <w:r>
@@ -1155,20 +1284,22 @@
         </w:tc>
         <w:tc>
           <w:tcPr>
-            <w:tcW w:w="1843" w:type="dxa"/>
-          </w:tcPr>
-          <w:p>
+            <w:tcW w:w="2085" w:type="dxa"/>
+          </w:tcPr>
+          <w:p>
+            <w:proofErr w:type="spellStart"/>
             <w:r>
               <w:t>get_</w:t>
             </w:r>
             <w:r>
               <w:t>office_num</w:t>
             </w:r>
-          </w:p>
-        </w:tc>
-        <w:tc>
-          <w:tcPr>
-            <w:tcW w:w="6236" w:type="dxa"/>
+            <w:proofErr w:type="spellEnd"/>
+          </w:p>
+        </w:tc>
+        <w:tc>
+          <w:tcPr>
+            <w:tcW w:w="6020" w:type="dxa"/>
           </w:tcPr>
           <w:p>
             <w:r>
@@ -1186,7 +1317,7 @@
       <w:tr>
         <w:tc>
           <w:tcPr>
-            <w:tcW w:w="1271" w:type="dxa"/>
+            <w:tcW w:w="1245" w:type="dxa"/>
           </w:tcPr>
           <w:p>
             <w:r>
@@ -1199,17 +1330,19 @@
         </w:tc>
         <w:tc>
           <w:tcPr>
-            <w:tcW w:w="1843" w:type="dxa"/>
-          </w:tcPr>
-          <w:p>
+            <w:tcW w:w="2085" w:type="dxa"/>
+          </w:tcPr>
+          <w:p>
+            <w:proofErr w:type="spellStart"/>
             <w:r>
               <w:t>get_income_amount</w:t>
             </w:r>
-          </w:p>
-        </w:tc>
-        <w:tc>
-          <w:tcPr>
-            <w:tcW w:w="6236" w:type="dxa"/>
+            <w:proofErr w:type="spellEnd"/>
+          </w:p>
+        </w:tc>
+        <w:tc>
+          <w:tcPr>
+            <w:tcW w:w="6020" w:type="dxa"/>
           </w:tcPr>
           <w:p>
             <w:r>
@@ -1237,7 +1370,7 @@
       <w:tr>
         <w:tc>
           <w:tcPr>
-            <w:tcW w:w="1271" w:type="dxa"/>
+            <w:tcW w:w="1245" w:type="dxa"/>
           </w:tcPr>
           <w:p>
             <w:r>
@@ -1250,17 +1383,19 @@
         </w:tc>
         <w:tc>
           <w:tcPr>
-            <w:tcW w:w="1843" w:type="dxa"/>
-          </w:tcPr>
-          <w:p>
+            <w:tcW w:w="2085" w:type="dxa"/>
+          </w:tcPr>
+          <w:p>
+            <w:proofErr w:type="spellStart"/>
             <w:r>
               <w:t>get_type</w:t>
             </w:r>
-          </w:p>
-        </w:tc>
-        <w:tc>
-          <w:tcPr>
-            <w:tcW w:w="6236" w:type="dxa"/>
+            <w:proofErr w:type="spellEnd"/>
+          </w:p>
+        </w:tc>
+        <w:tc>
+          <w:tcPr>
+            <w:tcW w:w="6020" w:type="dxa"/>
           </w:tcPr>
           <w:p>
             <w:r>
@@ -1281,7 +1416,7 @@
       <w:tr>
         <w:tc>
           <w:tcPr>
-            <w:tcW w:w="1271" w:type="dxa"/>
+            <w:tcW w:w="1245" w:type="dxa"/>
           </w:tcPr>
           <w:p>
             <w:r>
@@ -1291,23 +1426,69 @@
         </w:tc>
         <w:tc>
           <w:tcPr>
-            <w:tcW w:w="1843" w:type="dxa"/>
-          </w:tcPr>
-          <w:p>
+            <w:tcW w:w="2085" w:type="dxa"/>
+          </w:tcPr>
+          <w:p>
+            <w:proofErr w:type="spellStart"/>
             <w:r>
               <w:t>get_description</w:t>
             </w:r>
-          </w:p>
-        </w:tc>
-        <w:tc>
-          <w:tcPr>
-            <w:tcW w:w="6236" w:type="dxa"/>
+            <w:proofErr w:type="spellEnd"/>
+          </w:p>
+        </w:tc>
+        <w:tc>
+          <w:tcPr>
+            <w:tcW w:w="6020" w:type="dxa"/>
           </w:tcPr>
           <w:p>
             <w:r>
               <w:t>Get description of a doctor object</w:t>
             </w:r>
           </w:p>
+        </w:tc>
+      </w:tr>
+      <w:tr>
+        <w:tc>
+          <w:tcPr>
+            <w:tcW w:w="1245" w:type="dxa"/>
+            <w:shd w:val="clear" w:color="auto" w:fill="FFFFFF" w:themeFill="background1"/>
+          </w:tcPr>
+          <w:p>
+            <w:r>
+              <w:t>1</w:t>
+            </w:r>
+            <w:r>
+              <w:t>6</w:t>
+            </w:r>
+            <w:r>
+              <w:t>0</w:t>
+            </w:r>
+          </w:p>
+        </w:tc>
+        <w:tc>
+          <w:tcPr>
+            <w:tcW w:w="2085" w:type="dxa"/>
+            <w:shd w:val="clear" w:color="auto" w:fill="FFFFFF" w:themeFill="background1"/>
+          </w:tcPr>
+          <w:p>
+            <w:proofErr w:type="spellStart"/>
+            <w:r>
+              <w:t>to_dict</w:t>
+            </w:r>
+            <w:proofErr w:type="spellEnd"/>
+          </w:p>
+        </w:tc>
+        <w:tc>
+          <w:tcPr>
+            <w:tcW w:w="6020" w:type="dxa"/>
+            <w:shd w:val="clear" w:color="auto" w:fill="FFFFFF" w:themeFill="background1"/>
+          </w:tcPr>
+          <w:p>
+            <w:r>
+              <w:t xml:space="preserve">Test to get the dictionary as json format </w:t>
+            </w:r>
+          </w:p>
+          <w:p/>
         </w:tc>
       </w:tr>
     </w:tbl>
@@ -1355,7 +1536,7 @@
       <w:tr>
         <w:tc>
           <w:tcPr>
-            <w:tcW w:w="1271" w:type="dxa"/>
+            <w:tcW w:w="1247" w:type="dxa"/>
           </w:tcPr>
           <w:p>
             <w:pPr>
@@ -1372,7 +1553,7 @@
         </w:tc>
         <w:tc>
           <w:tcPr>
-            <w:tcW w:w="1843" w:type="dxa"/>
+            <w:tcW w:w="2065" w:type="dxa"/>
           </w:tcPr>
           <w:p>
             <w:pPr>
@@ -1389,7 +1570,7 @@
         </w:tc>
         <w:tc>
           <w:tcPr>
-            <w:tcW w:w="6236" w:type="dxa"/>
+            <w:tcW w:w="6038" w:type="dxa"/>
           </w:tcPr>
           <w:p>
             <w:pPr>
@@ -1408,7 +1589,7 @@
       <w:tr>
         <w:tc>
           <w:tcPr>
-            <w:tcW w:w="1271" w:type="dxa"/>
+            <w:tcW w:w="1247" w:type="dxa"/>
           </w:tcPr>
           <w:p>
             <w:r>
@@ -1418,17 +1599,25 @@
         </w:tc>
         <w:tc>
           <w:tcPr>
-            <w:tcW w:w="1843" w:type="dxa"/>
-          </w:tcPr>
-          <w:p>
-            <w:r>
-              <w:t>__init__</w:t>
-            </w:r>
-          </w:p>
-        </w:tc>
-        <w:tc>
-          <w:tcPr>
-            <w:tcW w:w="6236" w:type="dxa"/>
+            <w:tcW w:w="2065" w:type="dxa"/>
+          </w:tcPr>
+          <w:p>
+            <w:r>
+              <w:t>__</w:t>
+            </w:r>
+            <w:proofErr w:type="spellStart"/>
+            <w:r>
+              <w:t>init</w:t>
+            </w:r>
+            <w:proofErr w:type="spellEnd"/>
+            <w:r>
+              <w:t>__</w:t>
+            </w:r>
+          </w:p>
+        </w:tc>
+        <w:tc>
+          <w:tcPr>
+            <w:tcW w:w="6038" w:type="dxa"/>
           </w:tcPr>
           <w:p>
             <w:r>
@@ -1449,7 +1638,7 @@
         </w:trPr>
         <w:tc>
           <w:tcPr>
-            <w:tcW w:w="1271" w:type="dxa"/>
+            <w:tcW w:w="1247" w:type="dxa"/>
           </w:tcPr>
           <w:p>
             <w:r>
@@ -1459,17 +1648,25 @@
         </w:tc>
         <w:tc>
           <w:tcPr>
-            <w:tcW w:w="1843" w:type="dxa"/>
-          </w:tcPr>
-          <w:p>
-            <w:r>
-              <w:t>__init__</w:t>
-            </w:r>
-          </w:p>
-        </w:tc>
-        <w:tc>
-          <w:tcPr>
-            <w:tcW w:w="6236" w:type="dxa"/>
+            <w:tcW w:w="2065" w:type="dxa"/>
+          </w:tcPr>
+          <w:p>
+            <w:r>
+              <w:t>__</w:t>
+            </w:r>
+            <w:proofErr w:type="spellStart"/>
+            <w:r>
+              <w:t>init</w:t>
+            </w:r>
+            <w:proofErr w:type="spellEnd"/>
+            <w:r>
+              <w:t>__</w:t>
+            </w:r>
+          </w:p>
+        </w:tc>
+        <w:tc>
+          <w:tcPr>
+            <w:tcW w:w="6038" w:type="dxa"/>
           </w:tcPr>
           <w:p>
             <w:r>
@@ -1484,7 +1681,7 @@
         </w:trPr>
         <w:tc>
           <w:tcPr>
-            <w:tcW w:w="1271" w:type="dxa"/>
+            <w:tcW w:w="1247" w:type="dxa"/>
           </w:tcPr>
           <w:p>
             <w:r>
@@ -1494,17 +1691,19 @@
         </w:tc>
         <w:tc>
           <w:tcPr>
-            <w:tcW w:w="1843" w:type="dxa"/>
-          </w:tcPr>
-          <w:p>
+            <w:tcW w:w="2065" w:type="dxa"/>
+          </w:tcPr>
+          <w:p>
+            <w:proofErr w:type="spellStart"/>
             <w:r>
               <w:t>add_person</w:t>
             </w:r>
-          </w:p>
-        </w:tc>
-        <w:tc>
-          <w:tcPr>
-            <w:tcW w:w="6236" w:type="dxa"/>
+            <w:proofErr w:type="spellEnd"/>
+          </w:p>
+        </w:tc>
+        <w:tc>
+          <w:tcPr>
+            <w:tcW w:w="6038" w:type="dxa"/>
           </w:tcPr>
           <w:p>
             <w:r>
@@ -1519,7 +1718,7 @@
         </w:trPr>
         <w:tc>
           <w:tcPr>
-            <w:tcW w:w="1271" w:type="dxa"/>
+            <w:tcW w:w="1247" w:type="dxa"/>
           </w:tcPr>
           <w:p>
             <w:r>
@@ -1529,17 +1728,19 @@
         </w:tc>
         <w:tc>
           <w:tcPr>
-            <w:tcW w:w="1843" w:type="dxa"/>
-          </w:tcPr>
-          <w:p>
+            <w:tcW w:w="2065" w:type="dxa"/>
+          </w:tcPr>
+          <w:p>
+            <w:proofErr w:type="spellStart"/>
             <w:r>
               <w:t>Remove_person</w:t>
             </w:r>
-          </w:p>
-        </w:tc>
-        <w:tc>
-          <w:tcPr>
-            <w:tcW w:w="6236" w:type="dxa"/>
+            <w:proofErr w:type="spellEnd"/>
+          </w:p>
+        </w:tc>
+        <w:tc>
+          <w:tcPr>
+            <w:tcW w:w="6038" w:type="dxa"/>
           </w:tcPr>
           <w:p>
             <w:r>
@@ -1554,7 +1755,7 @@
         </w:trPr>
         <w:tc>
           <w:tcPr>
-            <w:tcW w:w="1271" w:type="dxa"/>
+            <w:tcW w:w="1247" w:type="dxa"/>
           </w:tcPr>
           <w:p>
             <w:r>
@@ -1564,9 +1765,10 @@
         </w:tc>
         <w:tc>
           <w:tcPr>
-            <w:tcW w:w="1843" w:type="dxa"/>
-          </w:tcPr>
-          <w:p>
+            <w:tcW w:w="2065" w:type="dxa"/>
+          </w:tcPr>
+          <w:p>
+            <w:proofErr w:type="spellStart"/>
             <w:r>
               <w:t>exist</w:t>
             </w:r>
@@ -1576,11 +1778,12 @@
             <w:r>
               <w:t>_person</w:t>
             </w:r>
-          </w:p>
-        </w:tc>
-        <w:tc>
-          <w:tcPr>
-            <w:tcW w:w="6236" w:type="dxa"/>
+            <w:proofErr w:type="spellEnd"/>
+          </w:p>
+        </w:tc>
+        <w:tc>
+          <w:tcPr>
+            <w:tcW w:w="6038" w:type="dxa"/>
           </w:tcPr>
           <w:p>
             <w:r>
@@ -1604,7 +1807,7 @@
         </w:trPr>
         <w:tc>
           <w:tcPr>
-            <w:tcW w:w="1271" w:type="dxa"/>
+            <w:tcW w:w="1247" w:type="dxa"/>
           </w:tcPr>
           <w:p>
             <w:r>
@@ -1614,24 +1817,23 @@
         </w:tc>
         <w:tc>
           <w:tcPr>
-            <w:tcW w:w="1843" w:type="dxa"/>
-          </w:tcPr>
-          <w:p>
+            <w:tcW w:w="2065" w:type="dxa"/>
+          </w:tcPr>
+          <w:p>
+            <w:proofErr w:type="spellStart"/>
             <w:r>
               <w:t>get_person_by_type</w:t>
             </w:r>
-          </w:p>
-        </w:tc>
-        <w:tc>
-          <w:tcPr>
-            <w:tcW w:w="6236" w:type="dxa"/>
-          </w:tcPr>
-          <w:p>
-            <w:r>
-              <w:t>Test to get a person is in a list</w:t>
-            </w:r>
-            <w:r>
-              <w:t xml:space="preserve"> with a given type</w:t>
+            <w:proofErr w:type="spellEnd"/>
+          </w:p>
+        </w:tc>
+        <w:tc>
+          <w:tcPr>
+            <w:tcW w:w="6038" w:type="dxa"/>
+          </w:tcPr>
+          <w:p>
+            <w:r>
+              <w:t>Test to get a person is in a list with a given type</w:t>
             </w:r>
           </w:p>
         </w:tc>
@@ -1642,7 +1844,7 @@
         </w:trPr>
         <w:tc>
           <w:tcPr>
-            <w:tcW w:w="1271" w:type="dxa"/>
+            <w:tcW w:w="1247" w:type="dxa"/>
           </w:tcPr>
           <w:p>
             <w:r>
@@ -1652,24 +1854,23 @@
         </w:tc>
         <w:tc>
           <w:tcPr>
-            <w:tcW w:w="1843" w:type="dxa"/>
-          </w:tcPr>
-          <w:p>
+            <w:tcW w:w="2065" w:type="dxa"/>
+          </w:tcPr>
+          <w:p>
+            <w:proofErr w:type="spellStart"/>
             <w:r>
               <w:t>get_all_people</w:t>
             </w:r>
-          </w:p>
-        </w:tc>
-        <w:tc>
-          <w:tcPr>
-            <w:tcW w:w="6236" w:type="dxa"/>
-          </w:tcPr>
-          <w:p>
-            <w:r>
-              <w:t>Test to get a</w:t>
-            </w:r>
-            <w:r>
-              <w:t>ll people in the list</w:t>
+            <w:proofErr w:type="spellEnd"/>
+          </w:p>
+        </w:tc>
+        <w:tc>
+          <w:tcPr>
+            <w:tcW w:w="6038" w:type="dxa"/>
+          </w:tcPr>
+          <w:p>
+            <w:r>
+              <w:t>Test to get all people in the list</w:t>
             </w:r>
           </w:p>
         </w:tc>
@@ -1680,7 +1881,7 @@
         </w:trPr>
         <w:tc>
           <w:tcPr>
-            <w:tcW w:w="1271" w:type="dxa"/>
+            <w:tcW w:w="1247" w:type="dxa"/>
           </w:tcPr>
           <w:p>
             <w:r>
@@ -1693,17 +1894,19 @@
         </w:tc>
         <w:tc>
           <w:tcPr>
-            <w:tcW w:w="1843" w:type="dxa"/>
-          </w:tcPr>
-          <w:p>
+            <w:tcW w:w="2065" w:type="dxa"/>
+          </w:tcPr>
+          <w:p>
+            <w:proofErr w:type="spellStart"/>
             <w:r>
               <w:t>get_person_by_id</w:t>
             </w:r>
-          </w:p>
-        </w:tc>
-        <w:tc>
-          <w:tcPr>
-            <w:tcW w:w="6236" w:type="dxa"/>
+            <w:proofErr w:type="spellEnd"/>
+          </w:p>
+        </w:tc>
+        <w:tc>
+          <w:tcPr>
+            <w:tcW w:w="6038" w:type="dxa"/>
           </w:tcPr>
           <w:p>
             <w:r>
@@ -1715,7 +1918,7 @@
       <w:tr>
         <w:tc>
           <w:tcPr>
-            <w:tcW w:w="1271" w:type="dxa"/>
+            <w:tcW w:w="1247" w:type="dxa"/>
           </w:tcPr>
           <w:p>
             <w:r>
@@ -1728,17 +1931,19 @@
         </w:tc>
         <w:tc>
           <w:tcPr>
-            <w:tcW w:w="1843" w:type="dxa"/>
-          </w:tcPr>
-          <w:p>
+            <w:tcW w:w="2065" w:type="dxa"/>
+          </w:tcPr>
+          <w:p>
+            <w:proofErr w:type="spellStart"/>
             <w:r>
               <w:t>get_name</w:t>
             </w:r>
-          </w:p>
-        </w:tc>
-        <w:tc>
-          <w:tcPr>
-            <w:tcW w:w="6236" w:type="dxa"/>
+            <w:proofErr w:type="spellEnd"/>
+          </w:p>
+        </w:tc>
+        <w:tc>
+          <w:tcPr>
+            <w:tcW w:w="6038" w:type="dxa"/>
           </w:tcPr>
           <w:p>
             <w:r>
@@ -1750,7 +1955,7 @@
       <w:tr>
         <w:tc>
           <w:tcPr>
-            <w:tcW w:w="1271" w:type="dxa"/>
+            <w:tcW w:w="1247" w:type="dxa"/>
           </w:tcPr>
           <w:p>
             <w:r>
@@ -1759,23 +1964,23 @@
             <w:r>
               <w:t>80</w:t>
             </w:r>
-            <w:bookmarkStart w:id="0" w:name="_GoBack"/>
-            <w:bookmarkEnd w:id="0"/>
-          </w:p>
-        </w:tc>
-        <w:tc>
-          <w:tcPr>
-            <w:tcW w:w="1843" w:type="dxa"/>
-          </w:tcPr>
-          <w:p>
+          </w:p>
+        </w:tc>
+        <w:tc>
+          <w:tcPr>
+            <w:tcW w:w="2065" w:type="dxa"/>
+          </w:tcPr>
+          <w:p>
+            <w:proofErr w:type="spellStart"/>
             <w:r>
               <w:t>get_statistics</w:t>
             </w:r>
-          </w:p>
-        </w:tc>
-        <w:tc>
-          <w:tcPr>
-            <w:tcW w:w="6236" w:type="dxa"/>
+            <w:proofErr w:type="spellEnd"/>
+          </w:p>
+        </w:tc>
+        <w:tc>
+          <w:tcPr>
+            <w:tcW w:w="6038" w:type="dxa"/>
           </w:tcPr>
           <w:p>
             <w:r>
@@ -1786,6 +1991,169 @@
             </w:r>
           </w:p>
           <w:p/>
+        </w:tc>
+      </w:tr>
+      <w:tr>
+        <w:tc>
+          <w:tcPr>
+            <w:tcW w:w="1247" w:type="dxa"/>
+            <w:shd w:val="clear" w:color="auto" w:fill="auto"/>
+          </w:tcPr>
+          <w:p>
+            <w:bookmarkStart w:id="1" w:name="_GoBack"/>
+            <w:r>
+              <w:t>1</w:t>
+            </w:r>
+            <w:r>
+              <w:t>90</w:t>
+            </w:r>
+          </w:p>
+        </w:tc>
+        <w:tc>
+          <w:tcPr>
+            <w:tcW w:w="2065" w:type="dxa"/>
+            <w:shd w:val="clear" w:color="auto" w:fill="auto"/>
+          </w:tcPr>
+          <w:p>
+            <w:proofErr w:type="spellStart"/>
+            <w:r>
+              <w:t>to_dict</w:t>
+            </w:r>
+            <w:proofErr w:type="spellEnd"/>
+          </w:p>
+        </w:tc>
+        <w:tc>
+          <w:tcPr>
+            <w:tcW w:w="6038" w:type="dxa"/>
+            <w:shd w:val="clear" w:color="auto" w:fill="auto"/>
+          </w:tcPr>
+          <w:p>
+            <w:r>
+              <w:t xml:space="preserve">Test to get the dictionary as json format </w:t>
+            </w:r>
+          </w:p>
+          <w:p/>
+        </w:tc>
+      </w:tr>
+      <w:bookmarkEnd w:id="1"/>
+      <w:tr>
+        <w:tc>
+          <w:tcPr>
+            <w:tcW w:w="1247" w:type="dxa"/>
+            <w:shd w:val="clear" w:color="auto" w:fill="auto"/>
+          </w:tcPr>
+          <w:p>
+            <w:r>
+              <w:t>200</w:t>
+            </w:r>
+          </w:p>
+        </w:tc>
+        <w:tc>
+          <w:tcPr>
+            <w:tcW w:w="2065" w:type="dxa"/>
+            <w:shd w:val="clear" w:color="auto" w:fill="auto"/>
+          </w:tcPr>
+          <w:p>
+            <w:proofErr w:type="spellStart"/>
+            <w:r>
+              <w:t>Create_entities</w:t>
+            </w:r>
+            <w:proofErr w:type="spellEnd"/>
+          </w:p>
+        </w:tc>
+        <w:tc>
+          <w:tcPr>
+            <w:tcW w:w="6038" w:type="dxa"/>
+            <w:shd w:val="clear" w:color="auto" w:fill="auto"/>
+          </w:tcPr>
+          <w:p>
+            <w:r>
+              <w:t>Test to check an object is created correctly and add to the department list</w:t>
+            </w:r>
+          </w:p>
+        </w:tc>
+      </w:tr>
+      <w:tr>
+        <w:tc>
+          <w:tcPr>
+            <w:tcW w:w="1247" w:type="dxa"/>
+            <w:shd w:val="clear" w:color="auto" w:fill="auto"/>
+          </w:tcPr>
+          <w:p>
+            <w:r>
+              <w:t>210</w:t>
+            </w:r>
+          </w:p>
+        </w:tc>
+        <w:tc>
+          <w:tcPr>
+            <w:tcW w:w="2065" w:type="dxa"/>
+            <w:shd w:val="clear" w:color="auto" w:fill="auto"/>
+          </w:tcPr>
+          <w:p>
+            <w:r>
+              <w:t>_</w:t>
+            </w:r>
+            <w:proofErr w:type="spellStart"/>
+            <w:r>
+              <w:t>read_from_file</w:t>
+            </w:r>
+            <w:proofErr w:type="spellEnd"/>
+          </w:p>
+        </w:tc>
+        <w:tc>
+          <w:tcPr>
+            <w:tcW w:w="6038" w:type="dxa"/>
+            <w:shd w:val="clear" w:color="auto" w:fill="auto"/>
+          </w:tcPr>
+          <w:p>
+            <w:r>
+              <w:t>Test to see if a file is opened and gotten data</w:t>
+            </w:r>
+          </w:p>
+        </w:tc>
+      </w:tr>
+      <w:tr>
+        <w:tc>
+          <w:tcPr>
+            <w:tcW w:w="1247" w:type="dxa"/>
+            <w:shd w:val="clear" w:color="auto" w:fill="auto"/>
+          </w:tcPr>
+          <w:p>
+            <w:r>
+              <w:t>220</w:t>
+            </w:r>
+          </w:p>
+        </w:tc>
+        <w:tc>
+          <w:tcPr>
+            <w:tcW w:w="2065" w:type="dxa"/>
+            <w:shd w:val="clear" w:color="auto" w:fill="auto"/>
+          </w:tcPr>
+          <w:p>
+            <w:r>
+              <w:t>_</w:t>
+            </w:r>
+            <w:proofErr w:type="spellStart"/>
+            <w:r>
+              <w:t>write_to_file</w:t>
+            </w:r>
+            <w:proofErr w:type="spellEnd"/>
+          </w:p>
+        </w:tc>
+        <w:tc>
+          <w:tcPr>
+            <w:tcW w:w="6038" w:type="dxa"/>
+            <w:shd w:val="clear" w:color="auto" w:fill="auto"/>
+          </w:tcPr>
+          <w:p>
+            <w:r>
+              <w:t>Test to see if a file is opened and data</w:t>
+            </w:r>
+            <w:r>
+              <w:t xml:space="preserve"> is written on</w:t>
+            </w:r>
+          </w:p>
         </w:tc>
       </w:tr>
     </w:tbl>
@@ -1900,7 +2268,15 @@
           </w:tcPr>
           <w:p>
             <w:r>
-              <w:t>__init__</w:t>
+              <w:t>__</w:t>
+            </w:r>
+            <w:proofErr w:type="spellStart"/>
+            <w:r>
+              <w:t>init</w:t>
+            </w:r>
+            <w:proofErr w:type="spellEnd"/>
+            <w:r>
+              <w:t>__</w:t>
             </w:r>
           </w:p>
         </w:tc>
@@ -1915,7 +2291,23 @@
           </w:p>
           <w:p>
             <w:r>
-              <w:t>=&gt; Create a AccountingStats object</w:t>
+              <w:t xml:space="preserve">=&gt; Create </w:t>
+            </w:r>
+            <w:proofErr w:type="gramStart"/>
+            <w:r>
+              <w:t>a</w:t>
+            </w:r>
+            <w:proofErr w:type="gramEnd"/>
+            <w:r>
+              <w:t xml:space="preserve"> </w:t>
+            </w:r>
+            <w:proofErr w:type="spellStart"/>
+            <w:r>
+              <w:t>AccountingStats</w:t>
+            </w:r>
+            <w:proofErr w:type="spellEnd"/>
+            <w:r>
+              <w:t xml:space="preserve"> object</w:t>
             </w:r>
           </w:p>
           <w:p/>
@@ -1928,6 +2320,7 @@
           </w:tcPr>
           <w:p>
             <w:r>
+              <w:lastRenderedPageBreak/>
               <w:t>100B</w:t>
             </w:r>
           </w:p>
@@ -1938,7 +2331,15 @@
           </w:tcPr>
           <w:p>
             <w:r>
-              <w:t>__init__</w:t>
+              <w:t>__</w:t>
+            </w:r>
+            <w:proofErr w:type="spellStart"/>
+            <w:r>
+              <w:t>init</w:t>
+            </w:r>
+            <w:proofErr w:type="spellEnd"/>
+            <w:r>
+              <w:t>__</w:t>
             </w:r>
           </w:p>
         </w:tc>
@@ -1972,9 +2373,11 @@
             <w:tcW w:w="1843" w:type="dxa"/>
           </w:tcPr>
           <w:p>
+            <w:proofErr w:type="spellStart"/>
             <w:r>
               <w:t>get_released_patient_num</w:t>
             </w:r>
+            <w:proofErr w:type="spellEnd"/>
           </w:p>
         </w:tc>
         <w:tc>
@@ -2004,6 +2407,7 @@
             <w:tcW w:w="1843" w:type="dxa"/>
           </w:tcPr>
           <w:p>
+            <w:proofErr w:type="spellStart"/>
             <w:r>
               <w:t>get_</w:t>
             </w:r>
@@ -2013,6 +2417,7 @@
             <w:r>
               <w:t>released_patient_num</w:t>
             </w:r>
+            <w:proofErr w:type="spellEnd"/>
           </w:p>
         </w:tc>
         <w:tc>
@@ -2042,9 +2447,11 @@
             <w:tcW w:w="1843" w:type="dxa"/>
           </w:tcPr>
           <w:p>
+            <w:proofErr w:type="spellStart"/>
             <w:r>
               <w:t>total_bill_amount_released_patients</w:t>
             </w:r>
+            <w:proofErr w:type="spellEnd"/>
           </w:p>
         </w:tc>
         <w:tc>
@@ -2542,6 +2949,7 @@
   <w:style w:type="paragraph" w:default="1" w:styleId="Normal">
     <w:name w:val="Normal"/>
     <w:qFormat/>
+    <w:rsid w:val="00900152"/>
   </w:style>
   <w:style w:type="character" w:default="1" w:styleId="DefaultParagraphFont">
     <w:name w:val="Default Paragraph Font"/>

</xml_diff>